<commit_message>
lesson plans are appearing on the worksheet and powerpoint slides these have been broken up into seperate parts
</commit_message>
<xml_diff>
--- a/public/documents/document.docx
+++ b/public/documents/document.docx
@@ -6,11 +6,22 @@
       <w:pPr/>
       <w:r>
         <w:rPr/>
-        <w:t xml:space="preserve">1. Solve the equation 2x + 3 = 11 for x.
-2. If 5x - 7 = 23, what is the value of x?
-3. What is the solution to the equation 4x - 8 = 12?
-4. Simplify the equation 3(x+2) = 15 and solve for x.
-5. If 6x + 9 = 51, what is the value of x?</w:t>
+        <w:t xml:space="preserve">2: Factoring Quadratic Expressions
+Objective: Students will be able to factor quadratic expressions.
+Recap activity: Distribute a worksheet with 5-10 problems from previous lessons on expanding and simplifying quadratic expressions.
+Teaching:
+- Introduce the concept of factoring quadratic expressions. 
+- Show how to find factors of a quadratic expression by using the distributive property in reverse.
+- Discuss the difference between factoring a quadratic expressions and simplifying an expression.
+Practice:
+- Students will practice factoring quadratic expressions by using a worksheet.
+- Use a collaborative whiteboard platform for a classwork assignment, where students can work together and share their answers.
+Exit ticket: Factor the quadratic expression x^2 + 5x + 6. Provide a step-by step explanation.
+Worksheet:
+1. Factor the quadratic expression 3x^2 + 6x 
+2. Factor the quadratic expression 2x^2 - 7x - 4
+3. Factor the quadratic expression x^2 - 8x + 16 
+4. Factor the quadratic expression 2x^2 + 5x - 3</w:t>
       </w:r>
     </w:p>
     <w:sectPr>

</xml_diff>

<commit_message>
the response has been split up into sections ready for population of content
</commit_message>
<xml_diff>
--- a/public/documents/document.docx
+++ b/public/documents/document.docx
@@ -6,22 +6,21 @@
       <w:pPr/>
       <w:r>
         <w:rPr/>
-        <w:t xml:space="preserve">2: Factoring Quadratic Expressions
-Objective: Students will be able to factor quadratic expressions.
-Recap activity: Distribute a worksheet with 5-10 problems from previous lessons on expanding and simplifying quadratic expressions.
-Teaching:
-- Introduce the concept of factoring quadratic expressions. 
-- Show how to find factors of a quadratic expression by using the distributive property in reverse.
-- Discuss the difference between factoring a quadratic expressions and simplifying an expression.
-Practice:
-- Students will practice factoring quadratic expressions by using a worksheet.
-- Use a collaborative whiteboard platform for a classwork assignment, where students can work together and share their answers.
-Exit ticket: Factor the quadratic expression x^2 + 5x + 6. Provide a step-by step explanation.
-Worksheet:
-1. Factor the quadratic expression 3x^2 + 6x 
-2. Factor the quadratic expression 2x^2 - 7x - 4
-3. Factor the quadratic expression x^2 - 8x + 16 
-4. Factor the quadratic expression 2x^2 + 5x - 3</w:t>
+        <w:t xml:space="preserve">1: Introduction to Solving Equations
+Objective: To introduce Year 7 students to the concept of solving equations and the use of inverse operations in solving equations.
+Recap Activity: Utilize a quick math drill to assess the students’ current skills on basic arithmetic operations.
+Teaching: Introduce the concept of solving equations and the use of inverse operations. Demonstrate how to solve simple equations, using addition, subtraction, multiplication, and division.
+Practice: Provide the students with simple equations to solve using inverse operations. Encourage the students to use the operations in sequence.
+Exit Ticket: 
+1) State the two key steps to follow in solving an equation
+2) Solve the equation 
+   2x - 3 = 11
+Worksheet: 
+1) Solve the equation 5x + 12 = 32
+2) Solve the equation 9 - 4y = 1
+3) Solve the equation 3(x - 2) = -12
+4) Solve the equation 2z + 5 = 11
+5) Solve the equation 0.5x + 1 = 2</w:t>
       </w:r>
     </w:p>
     <w:sectPr>

</xml_diff>

<commit_message>
word document has been styled and content is coming back with headings
</commit_message>
<xml_diff>
--- a/public/documents/document.docx
+++ b/public/documents/document.docx
@@ -5,22 +5,159 @@
     <w:p>
       <w:pPr/>
       <w:r>
-        <w:rPr/>
-        <w:t xml:space="preserve">1: Introduction to Solving Equations
-Objective: To introduce Year 7 students to the concept of solving equations and the use of inverse operations in solving equations.
-Recap Activity: Utilize a quick math drill to assess the students’ current skills on basic arithmetic operations.
-Teaching: Introduce the concept of solving equations and the use of inverse operations. Demonstrate how to solve simple equations, using addition, subtraction, multiplication, and division.
-Practice: Provide the students with simple equations to solve using inverse operations. Encourage the students to use the operations in sequence.
-Exit Ticket: 
-1) State the two key steps to follow in solving an equation
-2) Solve the equation 
-   2x - 3 = 11
-Worksheet: 
-1) Solve the equation 5x + 12 = 32
-2) Solve the equation 9 - 4y = 1
-3) Solve the equation 3(x - 2) = -12
-4) Solve the equation 2z + 5 = 11
-5) Solve the equation 0.5x + 1 = 2</w:t>
+        <w:rPr>
+          <w:b w:val="1"/>
+          <w:bCs w:val="1"/>
+        </w:rPr>
+        <w:t xml:space="preserve">Title:</w:t>
+      </w:r>
+    </w:p>
+    <w:p>
+      <w:pPr/>
+      <w:r>
+        <w:rPr>
+          <w:b w:val="0"/>
+          <w:bCs w:val="0"/>
+        </w:rPr>
+        <w:t xml:space="preserve">Understanding Multiplying Mixed Fractions</w:t>
+      </w:r>
+    </w:p>
+    <w:p>
+      <w:pPr/>
+      <w:r>
+        <w:rPr>
+          <w:b w:val="1"/>
+          <w:bCs w:val="1"/>
+        </w:rPr>
+        <w:t xml:space="preserve">Objective:</w:t>
+      </w:r>
+    </w:p>
+    <w:p>
+      <w:pPr/>
+      <w:r>
+        <w:rPr>
+          <w:b w:val="0"/>
+          <w:bCs w:val="0"/>
+        </w:rPr>
+        <w:t xml:space="preserve">Students will be able to understand how to multiply mixed fractions, and demonstrate their understanding by solving multiplication problems.</w:t>
+      </w:r>
+    </w:p>
+    <w:p>
+      <w:pPr/>
+      <w:r>
+        <w:rPr>
+          <w:b w:val="1"/>
+          <w:bCs w:val="1"/>
+        </w:rPr>
+        <w:t xml:space="preserve">Recap Activity:</w:t>
+      </w:r>
+    </w:p>
+    <w:p>
+      <w:pPr/>
+      <w:r>
+        <w:rPr>
+          <w:b w:val="0"/>
+          <w:bCs w:val="0"/>
+        </w:rPr>
+        <w:t xml:space="preserve">1. What is a mixed fraction? Why is it different from a proper fraction?
+2. What is a whole number? How do we represent it in fractions?
+3. What do we do to the whole number component when we multiply mixed fractions?</w:t>
+      </w:r>
+    </w:p>
+    <w:p>
+      <w:pPr/>
+      <w:r>
+        <w:rPr>
+          <w:b w:val="1"/>
+          <w:bCs w:val="1"/>
+        </w:rPr>
+        <w:t xml:space="preserve">Teaching:</w:t>
+      </w:r>
+    </w:p>
+    <w:p>
+      <w:pPr/>
+      <w:r>
+        <w:rPr>
+          <w:b w:val="0"/>
+          <w:bCs w:val="0"/>
+        </w:rPr>
+        <w:t xml:space="preserve">1. Review the concept of mixed fractions.
+2. Explain how to multiply mixed fractions by converting to improper fractions.
+3. Give examples of how to simplify mixed fractions before multiplying them.
+4. Explain how to simplify the answer after multiplying mixed fractions.</w:t>
+      </w:r>
+    </w:p>
+    <w:p>
+      <w:pPr/>
+      <w:r>
+        <w:rPr>
+          <w:b w:val="1"/>
+          <w:bCs w:val="1"/>
+        </w:rPr>
+        <w:t xml:space="preserve">Practice:</w:t>
+      </w:r>
+    </w:p>
+    <w:p>
+      <w:pPr/>
+      <w:r>
+        <w:rPr>
+          <w:b w:val="0"/>
+          <w:bCs w:val="0"/>
+        </w:rPr>
+        <w:t xml:space="preserve">1. Distribute worksheets and have the students solve the multiplication problems using mixed fractions.
+2. Walk around the class and provide support to students who need it.
+3. Engage in discussions that arise during the practice session.</w:t>
+      </w:r>
+    </w:p>
+    <w:p>
+      <w:pPr/>
+      <w:r>
+        <w:rPr>
+          <w:b w:val="1"/>
+          <w:bCs w:val="1"/>
+        </w:rPr>
+        <w:t xml:space="preserve">Exit Ticket:</w:t>
+      </w:r>
+    </w:p>
+    <w:p>
+      <w:pPr/>
+      <w:r>
+        <w:rPr>
+          <w:b w:val="0"/>
+          <w:bCs w:val="0"/>
+        </w:rPr>
+        <w:t xml:space="preserve">1. What is the difference between a mixed fraction and an improper fraction?
+2. What is the first step in multiplying mixed fractions?
+3. Can you explain how to simplify the answer after multiplying mixed fractions?</w:t>
+      </w:r>
+    </w:p>
+    <w:p>
+      <w:pPr/>
+      <w:r>
+        <w:rPr>
+          <w:b w:val="1"/>
+          <w:bCs w:val="1"/>
+        </w:rPr>
+        <w:t xml:space="preserve">Worksheet:</w:t>
+      </w:r>
+    </w:p>
+    <w:p>
+      <w:pPr/>
+      <w:r>
+        <w:rPr>
+          <w:b w:val="0"/>
+          <w:bCs w:val="0"/>
+        </w:rPr>
+        <w:t xml:space="preserve">1. 1 1/2 x 2/5 =
+2. 3 1/4 x 3/8 =
+3. 2 2/3 x 3/4 =
+4. 4 1/5 x 1/3 =
+5. 1 1/8 x 2/9 =
+6. 1 1/2 x 1/4 =
+7. 2 1/3 x 5/12 =
+8. 9 1/5 x 3/4 =
+9. 6 2/7 x 5/6 =
+10. 5 3/4 x 5/8 =</w:t>
       </w:r>
     </w:p>
     <w:sectPr>

</xml_diff>

<commit_message>
powerpoint added as a field required
</commit_message>
<xml_diff>
--- a/public/documents/document.docx
+++ b/public/documents/document.docx
@@ -19,7 +19,7 @@
           <w:b w:val="0"/>
           <w:bCs w:val="0"/>
         </w:rPr>
-        <w:t xml:space="preserve">Understanding Multiplying Mixed Fractions</w:t>
+        <w:t xml:space="preserve">Introducing Equations for Year 7</w:t>
       </w:r>
     </w:p>
     <w:p>
@@ -39,7 +39,7 @@
           <w:b w:val="0"/>
           <w:bCs w:val="0"/>
         </w:rPr>
-        <w:t xml:space="preserve">Students will be able to understand how to multiply mixed fractions, and demonstrate their understanding by solving multiplication problems.</w:t>
+        <w:t xml:space="preserve">Students will be able to understand the basics of equations, learn how to solve simple equations, and apply basic operations.</w:t>
       </w:r>
     </w:p>
     <w:p>
@@ -59,9 +59,7 @@
           <w:b w:val="0"/>
           <w:bCs w:val="0"/>
         </w:rPr>
-        <w:t xml:space="preserve">1. What is a mixed fraction? Why is it different from a proper fraction?
-2. What is a whole number? How do we represent it in fractions?
-3. What do we do to the whole number component when we multiply mixed fractions?</w:t>
+        <w:t xml:space="preserve">What is an equation? Can you give an example of an equation?</w:t>
       </w:r>
     </w:p>
     <w:p>
@@ -81,10 +79,9 @@
           <w:b w:val="0"/>
           <w:bCs w:val="0"/>
         </w:rPr>
-        <w:t xml:space="preserve">1. Review the concept of mixed fractions.
-2. Explain how to multiply mixed fractions by converting to improper fractions.
-3. Give examples of how to simplify mixed fractions before multiplying them.
-4. Explain how to simplify the answer after multiplying mixed fractions.</w:t>
+        <w:t xml:space="preserve">1. Begin with an introduction to equations, emphasizing their importance in math.
+2. Discuss the properties of equations such as variables, constants, operations, and equality.
+3. Explain the solving of a few simple equations using operations such as addition, subtraction, multiplication, and division.</w:t>
       </w:r>
     </w:p>
     <w:p>
@@ -104,9 +101,8 @@
           <w:b w:val="0"/>
           <w:bCs w:val="0"/>
         </w:rPr>
-        <w:t xml:space="preserve">1. Distribute worksheets and have the students solve the multiplication problems using mixed fractions.
-2. Walk around the class and provide support to students who need it.
-3. Engage in discussions that arise during the practice session.</w:t>
+        <w:t xml:space="preserve">1. Provide students with solving equations worksheets, including a variety of simple equations such as a+b=10, c-4=5, and 2x=8. 
+2. Guide them through these equations and closely monitor and assist as needed.</w:t>
       </w:r>
     </w:p>
     <w:p>
@@ -126,9 +122,7 @@
           <w:b w:val="0"/>
           <w:bCs w:val="0"/>
         </w:rPr>
-        <w:t xml:space="preserve">1. What is the difference between a mixed fraction and an improper fraction?
-2. What is the first step in multiplying mixed fractions?
-3. Can you explain how to simplify the answer after multiplying mixed fractions?</w:t>
+        <w:t xml:space="preserve">What knowledge have you gained today about solving equations that you did not know before?</w:t>
       </w:r>
     </w:p>
     <w:p>
@@ -148,16 +142,7 @@
           <w:b w:val="0"/>
           <w:bCs w:val="0"/>
         </w:rPr>
-        <w:t xml:space="preserve">1. 1 1/2 x 2/5 =
-2. 3 1/4 x 3/8 =
-3. 2 2/3 x 3/4 =
-4. 4 1/5 x 1/3 =
-5. 1 1/8 x 2/9 =
-6. 1 1/2 x 1/4 =
-7. 2 1/3 x 5/12 =
-8. 9 1/5 x 3/4 =
-9. 6 2/7 x 5/6 =
-10. 5 3/4 x 5/8 =</w:t>
+        <w:t xml:space="preserve">Attach worksheet of simple equation-solving problems.</w:t>
       </w:r>
     </w:p>
     <w:sectPr>

</xml_diff>

<commit_message>
create powerpoint slides button has been added and response is added onto the powerpoint
</commit_message>
<xml_diff>
--- a/public/documents/document.docx
+++ b/public/documents/document.docx
@@ -19,7 +19,7 @@
           <w:b w:val="0"/>
           <w:bCs w:val="0"/>
         </w:rPr>
-        <w:t xml:space="preserve">Introducing Equations for Year 7</w:t>
+        <w:t xml:space="preserve">Solving One-Step Equations</w:t>
       </w:r>
     </w:p>
     <w:p>
@@ -39,7 +39,7 @@
           <w:b w:val="0"/>
           <w:bCs w:val="0"/>
         </w:rPr>
-        <w:t xml:space="preserve">Students will be able to understand the basics of equations, learn how to solve simple equations, and apply basic operations.</w:t>
+        <w:t xml:space="preserve">To teach Year 7 students how to solve one-step equations with addition and subtraction.</w:t>
       </w:r>
     </w:p>
     <w:p>
@@ -59,7 +59,9 @@
           <w:b w:val="0"/>
           <w:bCs w:val="0"/>
         </w:rPr>
-        <w:t xml:space="preserve">What is an equation? Can you give an example of an equation?</w:t>
+        <w:t xml:space="preserve">1. What is an equation? 
+2. What does it mean to solve an equation? 
+3. Solve the equation: 5 + x = 11</w:t>
       </w:r>
     </w:p>
     <w:p>
@@ -79,9 +81,9 @@
           <w:b w:val="0"/>
           <w:bCs w:val="0"/>
         </w:rPr>
-        <w:t xml:space="preserve">1. Begin with an introduction to equations, emphasizing their importance in math.
-2. Discuss the properties of equations such as variables, constants, operations, and equality.
-3. Explain the solving of a few simple equations using operations such as addition, subtraction, multiplication, and division.</w:t>
+        <w:t xml:space="preserve">- Introduce one-step equations and explain how they are solved using inverse operations.
+- Demonstrate how to solve one-step equations with addition and subtraction.
+- Explain the importance of writing the equation and showing every step of the solution process.</w:t>
       </w:r>
     </w:p>
     <w:p>
@@ -101,8 +103,8 @@
           <w:b w:val="0"/>
           <w:bCs w:val="0"/>
         </w:rPr>
-        <w:t xml:space="preserve">1. Provide students with solving equations worksheets, including a variety of simple equations such as a+b=10, c-4=5, and 2x=8. 
-2. Guide them through these equations and closely monitor and assist as needed.</w:t>
+        <w:t xml:space="preserve">- Give students a set of one-step equations to solve independently.
+- Walk around the room and provide support and feedback as needed.</w:t>
       </w:r>
     </w:p>
     <w:p>
@@ -122,7 +124,7 @@
           <w:b w:val="0"/>
           <w:bCs w:val="0"/>
         </w:rPr>
-        <w:t xml:space="preserve">What knowledge have you gained today about solving equations that you did not know before?</w:t>
+        <w:t xml:space="preserve">- Write one one-step equation with addition and one with subtraction for students to solve as they exit the classroom.</w:t>
       </w:r>
     </w:p>
     <w:p>
@@ -142,7 +144,7 @@
           <w:b w:val="0"/>
           <w:bCs w:val="0"/>
         </w:rPr>
-        <w:t xml:space="preserve">Attach worksheet of simple equation-solving problems.</w:t>
+        <w:t xml:space="preserve">- 10 one-step equation problems with addition and subtraction.</w:t>
       </w:r>
     </w:p>
     <w:sectPr>

</xml_diff>

<commit_message>
worksheet end point has been added
</commit_message>
<xml_diff>
--- a/public/documents/document.docx
+++ b/public/documents/document.docx
@@ -9,7 +9,7 @@
           <w:b w:val="1"/>
           <w:bCs w:val="1"/>
         </w:rPr>
-        <w:t xml:space="preserve">Title:</w:t>
+        <w:t xml:space="preserve">Questions:</w:t>
       </w:r>
     </w:p>
     <w:p>
@@ -19,132 +19,16 @@
           <w:b w:val="0"/>
           <w:bCs w:val="0"/>
         </w:rPr>
-        <w:t xml:space="preserve">Solving One-Step Equations</w:t>
-      </w:r>
-    </w:p>
-    <w:p>
-      <w:pPr/>
-      <w:r>
-        <w:rPr>
-          <w:b w:val="1"/>
-          <w:bCs w:val="1"/>
-        </w:rPr>
-        <w:t xml:space="preserve">Objective:</w:t>
-      </w:r>
-    </w:p>
-    <w:p>
-      <w:pPr/>
-      <w:r>
-        <w:rPr>
-          <w:b w:val="0"/>
-          <w:bCs w:val="0"/>
-        </w:rPr>
-        <w:t xml:space="preserve">To teach Year 7 students how to solve one-step equations with addition and subtraction.</w:t>
-      </w:r>
-    </w:p>
-    <w:p>
-      <w:pPr/>
-      <w:r>
-        <w:rPr>
-          <w:b w:val="1"/>
-          <w:bCs w:val="1"/>
-        </w:rPr>
-        <w:t xml:space="preserve">Recap Activity:</w:t>
-      </w:r>
-    </w:p>
-    <w:p>
-      <w:pPr/>
-      <w:r>
-        <w:rPr>
-          <w:b w:val="0"/>
-          <w:bCs w:val="0"/>
-        </w:rPr>
-        <w:t xml:space="preserve">1. What is an equation? 
-2. What does it mean to solve an equation? 
-3. Solve the equation: 5 + x = 11</w:t>
-      </w:r>
-    </w:p>
-    <w:p>
-      <w:pPr/>
-      <w:r>
-        <w:rPr>
-          <w:b w:val="1"/>
-          <w:bCs w:val="1"/>
-        </w:rPr>
-        <w:t xml:space="preserve">Teaching:</w:t>
-      </w:r>
-    </w:p>
-    <w:p>
-      <w:pPr/>
-      <w:r>
-        <w:rPr>
-          <w:b w:val="0"/>
-          <w:bCs w:val="0"/>
-        </w:rPr>
-        <w:t xml:space="preserve">- Introduce one-step equations and explain how they are solved using inverse operations.
-- Demonstrate how to solve one-step equations with addition and subtraction.
-- Explain the importance of writing the equation and showing every step of the solution process.</w:t>
-      </w:r>
-    </w:p>
-    <w:p>
-      <w:pPr/>
-      <w:r>
-        <w:rPr>
-          <w:b w:val="1"/>
-          <w:bCs w:val="1"/>
-        </w:rPr>
-        <w:t xml:space="preserve">Practice:</w:t>
-      </w:r>
-    </w:p>
-    <w:p>
-      <w:pPr/>
-      <w:r>
-        <w:rPr>
-          <w:b w:val="0"/>
-          <w:bCs w:val="0"/>
-        </w:rPr>
-        <w:t xml:space="preserve">- Give students a set of one-step equations to solve independently.
-- Walk around the room and provide support and feedback as needed.</w:t>
-      </w:r>
-    </w:p>
-    <w:p>
-      <w:pPr/>
-      <w:r>
-        <w:rPr>
-          <w:b w:val="1"/>
-          <w:bCs w:val="1"/>
-        </w:rPr>
-        <w:t xml:space="preserve">Exit Ticket:</w:t>
-      </w:r>
-    </w:p>
-    <w:p>
-      <w:pPr/>
-      <w:r>
-        <w:rPr>
-          <w:b w:val="0"/>
-          <w:bCs w:val="0"/>
-        </w:rPr>
-        <w:t xml:space="preserve">- Write one one-step equation with addition and one with subtraction for students to solve as they exit the classroom.</w:t>
-      </w:r>
-    </w:p>
-    <w:p>
-      <w:pPr/>
-      <w:r>
-        <w:rPr>
-          <w:b w:val="1"/>
-          <w:bCs w:val="1"/>
-        </w:rPr>
-        <w:t xml:space="preserve">Worksheet:</w:t>
-      </w:r>
-    </w:p>
-    <w:p>
-      <w:pPr/>
-      <w:r>
-        <w:rPr>
-          <w:b w:val="0"/>
-          <w:bCs w:val="0"/>
-        </w:rPr>
-        <w:t xml:space="preserve">- 10 one-step equation problems with addition and subtraction.</w:t>
+        <w:t xml:space="preserve">1. Solve the following one-step equation: x - 8 = 20 
+2. What is the inverse operation for addition? 
+3. Solve the following one-step equation: 2y + 6 = 16 
+4. How do you isolate the variable in a one-step equation? 
+5. Solve the following one-step equation: 3z - 5 = 7 
+6. What is the inverse operation for subtraction? 
+7. Solve the following one-step equation: 8m + 12 = 52 
+8. Write a one-step equation and solve it. 
+9. How do you determine if an equation is a one-step equation? 
+10. Solve the following one-step equation: 5x - 7 = 18.</w:t>
       </w:r>
     </w:p>
     <w:sectPr>

</xml_diff>

<commit_message>
styling added to the site and the homepage features including a temporary calender and buttons
</commit_message>
<xml_diff>
--- a/public/documents/document.docx
+++ b/public/documents/document.docx
@@ -9,26 +9,137 @@
           <w:b w:val="1"/>
           <w:bCs w:val="1"/>
         </w:rPr>
-        <w:t xml:space="preserve">Questions:</w:t>
-      </w:r>
-    </w:p>
-    <w:p>
-      <w:pPr/>
-      <w:r>
-        <w:rPr>
-          <w:b w:val="0"/>
-          <w:bCs w:val="0"/>
-        </w:rPr>
-        <w:t xml:space="preserve">1. Solve the following one-step equation: x - 8 = 20 
-2. What is the inverse operation for addition? 
-3. Solve the following one-step equation: 2y + 6 = 16 
-4. How do you isolate the variable in a one-step equation? 
-5. Solve the following one-step equation: 3z - 5 = 7 
-6. What is the inverse operation for subtraction? 
-7. Solve the following one-step equation: 8m + 12 = 52 
-8. Write a one-step equation and solve it. 
-9. How do you determine if an equation is a one-step equation? 
-10. Solve the following one-step equation: 5x - 7 = 18.</w:t>
+        <w:t xml:space="preserve">Title:</w:t>
+      </w:r>
+    </w:p>
+    <w:p>
+      <w:pPr/>
+      <w:r>
+        <w:rPr>
+          <w:b w:val="0"/>
+          <w:bCs w:val="0"/>
+        </w:rPr>
+        <w:t xml:space="preserve">Identifying the Main Idea of a Passage</w:t>
+      </w:r>
+    </w:p>
+    <w:p>
+      <w:pPr/>
+      <w:r>
+        <w:rPr>
+          <w:b w:val="1"/>
+          <w:bCs w:val="1"/>
+        </w:rPr>
+        <w:t xml:space="preserve">Objective:</w:t>
+      </w:r>
+    </w:p>
+    <w:p>
+      <w:pPr/>
+      <w:r>
+        <w:rPr>
+          <w:b w:val="0"/>
+          <w:bCs w:val="0"/>
+        </w:rPr>
+        <w:t xml:space="preserve">Students will understand how to identify the main idea of a passage by using context clues and vocabulary words.</w:t>
+      </w:r>
+    </w:p>
+    <w:p>
+      <w:pPr/>
+      <w:r>
+        <w:rPr>
+          <w:b w:val="1"/>
+          <w:bCs w:val="1"/>
+        </w:rPr>
+        <w:t xml:space="preserve">Recap Activity:</w:t>
+      </w:r>
+    </w:p>
+    <w:p>
+      <w:pPr/>
+      <w:r>
+        <w:rPr>
+          <w:b w:val="0"/>
+          <w:bCs w:val="0"/>
+        </w:rPr>
+        <w:t xml:space="preserve">Activate prior knowledge by asking students to share their understanding of the term "main idea." Then, ask them to share any strategies they use to identify the main idea in a passage.</w:t>
+      </w:r>
+    </w:p>
+    <w:p>
+      <w:pPr/>
+      <w:r>
+        <w:rPr>
+          <w:b w:val="1"/>
+          <w:bCs w:val="1"/>
+        </w:rPr>
+        <w:t xml:space="preserve">Teaching:</w:t>
+      </w:r>
+    </w:p>
+    <w:p>
+      <w:pPr/>
+      <w:r>
+        <w:rPr>
+          <w:b w:val="0"/>
+          <w:bCs w:val="0"/>
+        </w:rPr>
+        <w:t xml:space="preserve">Begin by displaying a short passage on the board or overhead. After reading the passage aloud, model how to identify the main idea by underlining key words and phrases. Then, have students work in pairs to read a different passage and identify the main idea together. Finally, discuss the main ideas identified by each pair as a class.</w:t>
+      </w:r>
+    </w:p>
+    <w:p>
+      <w:pPr/>
+      <w:r>
+        <w:rPr>
+          <w:b w:val="1"/>
+          <w:bCs w:val="1"/>
+        </w:rPr>
+        <w:t xml:space="preserve">Practice:</w:t>
+      </w:r>
+    </w:p>
+    <w:p>
+      <w:pPr/>
+      <w:r>
+        <w:rPr>
+          <w:b w:val="0"/>
+          <w:bCs w:val="0"/>
+        </w:rPr>
+        <w:t xml:space="preserve">Distribute a worksheet to students with several short passages. Instruct students to read each passage and circle the sentence that represents the main idea. Once complete, review their answers as a class to identify any common themes or difficulties.</w:t>
+      </w:r>
+    </w:p>
+    <w:p>
+      <w:pPr/>
+      <w:r>
+        <w:rPr>
+          <w:b w:val="1"/>
+          <w:bCs w:val="1"/>
+        </w:rPr>
+        <w:t xml:space="preserve">Exit Ticket:</w:t>
+      </w:r>
+    </w:p>
+    <w:p>
+      <w:pPr/>
+      <w:r>
+        <w:rPr>
+          <w:b w:val="0"/>
+          <w:bCs w:val="0"/>
+        </w:rPr>
+        <w:t xml:space="preserve">Students will write the main idea of a brief passage on a sticky note and stick it to the board as they exit the classroom.</w:t>
+      </w:r>
+    </w:p>
+    <w:p>
+      <w:pPr/>
+      <w:r>
+        <w:rPr>
+          <w:b w:val="1"/>
+          <w:bCs w:val="1"/>
+        </w:rPr>
+        <w:t xml:space="preserve">Worksheet:</w:t>
+      </w:r>
+    </w:p>
+    <w:p>
+      <w:pPr/>
+      <w:r>
+        <w:rPr>
+          <w:b w:val="0"/>
+          <w:bCs w:val="0"/>
+        </w:rPr>
+        <w:t xml:space="preserve"/>
       </w:r>
     </w:p>
     <w:sectPr>

</xml_diff>